<commit_message>
Documentation for the app
</commit_message>
<xml_diff>
--- a/Time tracker app documentation.docx
+++ b/Time tracker app documentation.docx
@@ -609,6 +609,166 @@
         <mc:AlternateContent>
           <mc:Choice Requires="wps">
             <w:drawing>
+              <wp:anchor distT="0" distB="0" distL="114300" distR="114300" simplePos="0" relativeHeight="251668480" behindDoc="0" locked="0" layoutInCell="1" allowOverlap="1" wp14:anchorId="67F12801" wp14:editId="2998AC65">
+                <wp:simplePos x="0" y="0"/>
+                <wp:positionH relativeFrom="column">
+                  <wp:posOffset>1783081</wp:posOffset>
+                </wp:positionH>
+                <wp:positionV relativeFrom="paragraph">
+                  <wp:posOffset>823595</wp:posOffset>
+                </wp:positionV>
+                <wp:extent cx="2339340" cy="327660"/>
+                <wp:effectExtent l="0" t="0" r="22860" b="15240"/>
+                <wp:wrapNone/>
+                <wp:docPr id="8" name="Text Box 8"/>
+                <wp:cNvGraphicFramePr/>
+                <a:graphic xmlns:a="http://schemas.openxmlformats.org/drawingml/2006/main">
+                  <a:graphicData uri="http://schemas.microsoft.com/office/word/2010/wordprocessingShape">
+                    <wps:wsp>
+                      <wps:cNvSpPr txBox="1"/>
+                      <wps:spPr>
+                        <a:xfrm>
+                          <a:off x="0" y="0"/>
+                          <a:ext cx="2339340" cy="327660"/>
+                        </a:xfrm>
+                        <a:prstGeom prst="rect">
+                          <a:avLst/>
+                        </a:prstGeom>
+                        <a:noFill/>
+                        <a:ln w="6350">
+                          <a:solidFill>
+                            <a:prstClr val="black"/>
+                          </a:solidFill>
+                        </a:ln>
+                        <a:effectLst/>
+                      </wps:spPr>
+                      <wps:txbx>
+                        <w:txbxContent>
+                          <w:p>
+                            <w:pPr>
+                              <w:rPr>
+                                <w:rFonts w:ascii="Times New Roman" w:hAnsi="Times New Roman" w:cs="Times New Roman"/>
+                                <w:sz w:val="16"/>
+                                <w:szCs w:val="16"/>
+                              </w:rPr>
+                            </w:pPr>
+                            <w:r>
+                              <w:rPr>
+                                <w:rFonts w:ascii="Times New Roman" w:hAnsi="Times New Roman" w:cs="Times New Roman"/>
+                                <w:sz w:val="16"/>
+                                <w:szCs w:val="16"/>
+                              </w:rPr>
+                              <w:t>User can click to display</w:t>
+                            </w:r>
+                            <w:bookmarkStart w:id="0" w:name="_GoBack"/>
+                            <w:r>
+                              <w:rPr>
+                                <w:rFonts w:ascii="Times New Roman" w:hAnsi="Times New Roman" w:cs="Times New Roman"/>
+                                <w:sz w:val="16"/>
+                                <w:szCs w:val="16"/>
+                              </w:rPr>
+                              <w:t xml:space="preserve"> current</w:t>
+                            </w:r>
+                            <w:r>
+                              <w:rPr>
+                                <w:rFonts w:ascii="Times New Roman" w:hAnsi="Times New Roman" w:cs="Times New Roman"/>
+                                <w:sz w:val="16"/>
+                                <w:szCs w:val="16"/>
+                              </w:rPr>
+                              <w:t xml:space="preserve"> weather</w:t>
+                            </w:r>
+                            <w:r>
+                              <w:rPr>
+                                <w:rFonts w:ascii="Times New Roman" w:hAnsi="Times New Roman" w:cs="Times New Roman"/>
+                                <w:sz w:val="16"/>
+                                <w:szCs w:val="16"/>
+                              </w:rPr>
+                              <w:t xml:space="preserve"> conditions.</w:t>
+                            </w:r>
+                            <w:bookmarkEnd w:id="0"/>
+                          </w:p>
+                        </w:txbxContent>
+                      </wps:txbx>
+                      <wps:bodyPr rot="0" spcFirstLastPara="0" vertOverflow="overflow" horzOverflow="overflow" vert="horz" wrap="square" lIns="91440" tIns="45720" rIns="91440" bIns="45720" numCol="1" spcCol="0" rtlCol="0" fromWordArt="0" anchor="t" anchorCtr="0" forceAA="0" compatLnSpc="1">
+                        <a:prstTxWarp prst="textNoShape">
+                          <a:avLst/>
+                        </a:prstTxWarp>
+                        <a:noAutofit/>
+                      </wps:bodyPr>
+                    </wps:wsp>
+                  </a:graphicData>
+                </a:graphic>
+                <wp14:sizeRelH relativeFrom="margin">
+                  <wp14:pctWidth>0</wp14:pctWidth>
+                </wp14:sizeRelH>
+              </wp:anchor>
+            </w:drawing>
+          </mc:Choice>
+          <mc:Fallback>
+            <w:pict>
+              <v:shape w14:anchorId="67F12801" id="Text Box 8" o:spid="_x0000_s1028" type="#_x0000_t202" style="position:absolute;margin-left:140.4pt;margin-top:64.85pt;width:184.2pt;height:25.8pt;z-index:251668480;visibility:visible;mso-wrap-style:square;mso-width-percent:0;mso-wrap-distance-left:9pt;mso-wrap-distance-top:0;mso-wrap-distance-right:9pt;mso-wrap-distance-bottom:0;mso-position-horizontal:absolute;mso-position-horizontal-relative:text;mso-position-vertical:absolute;mso-position-vertical-relative:text;mso-width-percent:0;mso-width-relative:margin;v-text-anchor:top" o:gfxdata="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" filled="f" strokeweight=".5pt">
+                <v:textbox>
+                  <w:txbxContent>
+                    <w:p>
+                      <w:pPr>
+                        <w:rPr>
+                          <w:rFonts w:ascii="Times New Roman" w:hAnsi="Times New Roman" w:cs="Times New Roman"/>
+                          <w:sz w:val="16"/>
+                          <w:szCs w:val="16"/>
+                        </w:rPr>
+                      </w:pPr>
+                      <w:r>
+                        <w:rPr>
+                          <w:rFonts w:ascii="Times New Roman" w:hAnsi="Times New Roman" w:cs="Times New Roman"/>
+                          <w:sz w:val="16"/>
+                          <w:szCs w:val="16"/>
+                        </w:rPr>
+                        <w:t>User can click to display</w:t>
+                      </w:r>
+                      <w:bookmarkStart w:id="1" w:name="_GoBack"/>
+                      <w:r>
+                        <w:rPr>
+                          <w:rFonts w:ascii="Times New Roman" w:hAnsi="Times New Roman" w:cs="Times New Roman"/>
+                          <w:sz w:val="16"/>
+                          <w:szCs w:val="16"/>
+                        </w:rPr>
+                        <w:t xml:space="preserve"> current</w:t>
+                      </w:r>
+                      <w:r>
+                        <w:rPr>
+                          <w:rFonts w:ascii="Times New Roman" w:hAnsi="Times New Roman" w:cs="Times New Roman"/>
+                          <w:sz w:val="16"/>
+                          <w:szCs w:val="16"/>
+                        </w:rPr>
+                        <w:t xml:space="preserve"> weather</w:t>
+                      </w:r>
+                      <w:r>
+                        <w:rPr>
+                          <w:rFonts w:ascii="Times New Roman" w:hAnsi="Times New Roman" w:cs="Times New Roman"/>
+                          <w:sz w:val="16"/>
+                          <w:szCs w:val="16"/>
+                        </w:rPr>
+                        <w:t xml:space="preserve"> conditions.</w:t>
+                      </w:r>
+                      <w:bookmarkEnd w:id="1"/>
+                    </w:p>
+                  </w:txbxContent>
+                </v:textbox>
+              </v:shape>
+            </w:pict>
+          </mc:Fallback>
+        </mc:AlternateContent>
+      </w:r>
+      <w:r>
+        <w:rPr>
+          <w:rFonts w:ascii="Times New Roman" w:hAnsi="Times New Roman" w:cs="Times New Roman"/>
+          <w:noProof/>
+          <w:sz w:val="24"/>
+          <w:szCs w:val="24"/>
+        </w:rPr>
+        <mc:AlternateContent>
+          <mc:Choice Requires="wps">
+            <w:drawing>
               <wp:anchor distT="0" distB="0" distL="114300" distR="114300" simplePos="0" relativeHeight="251669504" behindDoc="0" locked="0" layoutInCell="1" allowOverlap="1">
                 <wp:simplePos x="0" y="0"/>
                 <wp:positionH relativeFrom="column">
@@ -893,7 +1053,7 @@
           </mc:Choice>
           <mc:Fallback>
             <w:pict>
-              <v:shape id="Text Box 10" o:spid="_x0000_s1028" type="#_x0000_t202" style="position:absolute;margin-left:6.05pt;margin-top:7.65pt;width:118.5pt;height:24.55pt;z-index:251670528;visibility:visible;mso-wrap-style:square;mso-width-percent:0;mso-wrap-distance-left:9pt;mso-wrap-distance-top:0;mso-wrap-distance-right:9pt;mso-wrap-distance-bottom:0;mso-position-horizontal:absolute;mso-position-horizontal-relative:text;mso-position-vertical:absolute;mso-position-vertical-relative:text;mso-width-percent:0;mso-width-relative:margin;v-text-anchor:top" o:gfxdata="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" fillcolor="white [3201]" strokeweight=".5pt">
+              <v:shape id="Text Box 10" o:spid="_x0000_s1029" type="#_x0000_t202" style="position:absolute;margin-left:6.05pt;margin-top:7.65pt;width:118.5pt;height:24.55pt;z-index:251670528;visibility:visible;mso-wrap-style:square;mso-width-percent:0;mso-wrap-distance-left:9pt;mso-wrap-distance-top:0;mso-wrap-distance-right:9pt;mso-wrap-distance-bottom:0;mso-position-horizontal:absolute;mso-position-horizontal-relative:text;mso-position-vertical:absolute;mso-position-vertical-relative:text;mso-width-percent:0;mso-width-relative:margin;v-text-anchor:top" o:gfxdata="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" fillcolor="white [3201]" strokeweight=".5pt">
                 <v:textbox>
                   <w:txbxContent>
                     <w:p>
@@ -902,114 +1062,6 @@
                       </w:r>
                       <w:r>
                         <w:t>Celsius</w:t>
-                      </w:r>
-                    </w:p>
-                  </w:txbxContent>
-                </v:textbox>
-              </v:shape>
-            </w:pict>
-          </mc:Fallback>
-        </mc:AlternateContent>
-      </w:r>
-      <w:r>
-        <w:rPr>
-          <w:rFonts w:ascii="Times New Roman" w:hAnsi="Times New Roman" w:cs="Times New Roman"/>
-          <w:noProof/>
-          <w:sz w:val="24"/>
-          <w:szCs w:val="24"/>
-        </w:rPr>
-        <mc:AlternateContent>
-          <mc:Choice Requires="wps">
-            <w:drawing>
-              <wp:anchor distT="0" distB="0" distL="114300" distR="114300" simplePos="0" relativeHeight="251668480" behindDoc="0" locked="0" layoutInCell="1" allowOverlap="1" wp14:anchorId="67F12801" wp14:editId="2998AC65">
-                <wp:simplePos x="0" y="0"/>
-                <wp:positionH relativeFrom="column">
-                  <wp:posOffset>1780248</wp:posOffset>
-                </wp:positionH>
-                <wp:positionV relativeFrom="paragraph">
-                  <wp:posOffset>3816</wp:posOffset>
-                </wp:positionV>
-                <wp:extent cx="2872672" cy="327660"/>
-                <wp:effectExtent l="0" t="0" r="23495" b="15240"/>
-                <wp:wrapNone/>
-                <wp:docPr id="8" name="Text Box 8"/>
-                <wp:cNvGraphicFramePr/>
-                <a:graphic xmlns:a="http://schemas.openxmlformats.org/drawingml/2006/main">
-                  <a:graphicData uri="http://schemas.microsoft.com/office/word/2010/wordprocessingShape">
-                    <wps:wsp>
-                      <wps:cNvSpPr txBox="1"/>
-                      <wps:spPr>
-                        <a:xfrm>
-                          <a:off x="0" y="0"/>
-                          <a:ext cx="2872672" cy="327660"/>
-                        </a:xfrm>
-                        <a:prstGeom prst="rect">
-                          <a:avLst/>
-                        </a:prstGeom>
-                        <a:noFill/>
-                        <a:ln w="6350">
-                          <a:solidFill>
-                            <a:prstClr val="black"/>
-                          </a:solidFill>
-                        </a:ln>
-                        <a:effectLst/>
-                      </wps:spPr>
-                      <wps:txbx>
-                        <w:txbxContent>
-                          <w:p>
-                            <w:pPr>
-                              <w:rPr>
-                                <w:rFonts w:ascii="Times New Roman" w:hAnsi="Times New Roman" w:cs="Times New Roman"/>
-                                <w:sz w:val="16"/>
-                                <w:szCs w:val="16"/>
-                              </w:rPr>
-                            </w:pPr>
-                            <w:r>
-                              <w:rPr>
-                                <w:rFonts w:ascii="Times New Roman" w:hAnsi="Times New Roman" w:cs="Times New Roman"/>
-                                <w:sz w:val="16"/>
-                                <w:szCs w:val="16"/>
-                              </w:rPr>
-                              <w:t>User can click to display weather. Only 50 clicks/day as per API documentation</w:t>
-                            </w:r>
-                          </w:p>
-                        </w:txbxContent>
-                      </wps:txbx>
-                      <wps:bodyPr rot="0" spcFirstLastPara="0" vertOverflow="overflow" horzOverflow="overflow" vert="horz" wrap="square" lIns="91440" tIns="45720" rIns="91440" bIns="45720" numCol="1" spcCol="0" rtlCol="0" fromWordArt="0" anchor="t" anchorCtr="0" forceAA="0" compatLnSpc="1">
-                        <a:prstTxWarp prst="textNoShape">
-                          <a:avLst/>
-                        </a:prstTxWarp>
-                        <a:noAutofit/>
-                      </wps:bodyPr>
-                    </wps:wsp>
-                  </a:graphicData>
-                </a:graphic>
-                <wp14:sizeRelH relativeFrom="margin">
-                  <wp14:pctWidth>0</wp14:pctWidth>
-                </wp14:sizeRelH>
-              </wp:anchor>
-            </w:drawing>
-          </mc:Choice>
-          <mc:Fallback>
-            <w:pict>
-              <v:shape w14:anchorId="67F12801" id="Text Box 8" o:spid="_x0000_s1029" type="#_x0000_t202" style="position:absolute;margin-left:140.2pt;margin-top:.3pt;width:226.2pt;height:25.8pt;z-index:251668480;visibility:visible;mso-wrap-style:square;mso-width-percent:0;mso-wrap-distance-left:9pt;mso-wrap-distance-top:0;mso-wrap-distance-right:9pt;mso-wrap-distance-bottom:0;mso-position-horizontal:absolute;mso-position-horizontal-relative:text;mso-position-vertical:absolute;mso-position-vertical-relative:text;mso-width-percent:0;mso-width-relative:margin;v-text-anchor:top" o:gfxdata="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" filled="f" strokeweight=".5pt">
-                <v:textbox>
-                  <w:txbxContent>
-                    <w:p>
-                      <w:pPr>
-                        <w:rPr>
-                          <w:rFonts w:ascii="Times New Roman" w:hAnsi="Times New Roman" w:cs="Times New Roman"/>
-                          <w:sz w:val="16"/>
-                          <w:szCs w:val="16"/>
-                        </w:rPr>
-                      </w:pPr>
-                      <w:r>
-                        <w:rPr>
-                          <w:rFonts w:ascii="Times New Roman" w:hAnsi="Times New Roman" w:cs="Times New Roman"/>
-                          <w:sz w:val="16"/>
-                          <w:szCs w:val="16"/>
-                        </w:rPr>
-                        <w:t>User can click to display weather. Only 50 clicks/day as per API documentation</w:t>
                       </w:r>
                     </w:p>
                   </w:txbxContent>
@@ -1332,8 +1384,6 @@
           <w:szCs w:val="24"/>
         </w:rPr>
       </w:pPr>
-      <w:bookmarkStart w:id="0" w:name="_GoBack"/>
-      <w:bookmarkEnd w:id="0"/>
       <w:r>
         <w:rPr>
           <w:rFonts w:ascii="Times New Roman" w:hAnsi="Times New Roman" w:cs="Times New Roman"/>
@@ -3821,6 +3871,18 @@
       <w:u w:val="single"/>
     </w:rPr>
   </w:style>
+  <w:style w:type="character" w:styleId="FollowedHyperlink">
+    <w:name w:val="FollowedHyperlink"/>
+    <w:basedOn w:val="DefaultParagraphFont"/>
+    <w:uiPriority w:val="99"/>
+    <w:semiHidden/>
+    <w:unhideWhenUsed/>
+    <w:rsid w:val="005D7203"/>
+    <w:rPr>
+      <w:color w:val="954F72" w:themeColor="followedHyperlink"/>
+      <w:u w:val="single"/>
+    </w:rPr>
+  </w:style>
 </w:styles>
 </file>
 
@@ -4090,7 +4152,7 @@
 </file>
 
 <file path=customXml/itemProps1.xml><?xml version="1.0" encoding="utf-8"?>
-<ds:datastoreItem xmlns:ds="http://schemas.openxmlformats.org/officeDocument/2006/customXml" ds:itemID="{7BCA0FE6-4A1D-4738-97E8-A05B5A72D2E0}">
+<ds:datastoreItem xmlns:ds="http://schemas.openxmlformats.org/officeDocument/2006/customXml" ds:itemID="{7D1F10A1-1753-4AB4-A6E6-AAAD0DD48773}">
   <ds:schemaRefs>
     <ds:schemaRef ds:uri="http://schemas.openxmlformats.org/officeDocument/2006/bibliography"/>
   </ds:schemaRefs>

</xml_diff>